<commit_message>
Texturas (hay que mejorar) y portal
</commit_message>
<xml_diff>
--- a/NightmareLabyrinthMemoria.docx
+++ b/NightmareLabyrinthMemoria.docx
@@ -7389,19 +7389,7 @@
           <w:szCs w:val="28"/>
           <w:lang w:val="es-ES" w:eastAsia="zh-CN"/>
         </w:rPr>
-        <w:t>Las arañas del laberi</w:t>
-      </w:r>
-      <w:bookmarkStart w:id="13" w:name="_GoBack"/>
-      <w:bookmarkEnd w:id="13"/>
-      <w:r>
-        <w:rPr>
-          <w:rFonts w:hint="default" w:ascii="Arial" w:hAnsi="Arial" w:cs="Arial"/>
-          <w:color w:val="auto"/>
-          <w:sz w:val="22"/>
-          <w:szCs w:val="28"/>
-          <w:lang w:val="es-ES" w:eastAsia="zh-CN"/>
-        </w:rPr>
-        <w:t>nto son criaturas gigantes con un exoesqueleto marrón oscuro y un abdomen que emite un resplandor verde fosforescente. Sus múltiples ojos rojos y patas largas y puntiagudas les dan un aspecto aterrador.</w:t>
+        <w:t>Las arañas del laberinto son criaturas gigantes con un exoesqueleto marrón oscuro y un abdomen que emite un resplandor verde fosforescente. Sus múltiples ojos rojos y patas largas y puntiagudas les dan un aspecto aterrador.</w:t>
       </w:r>
     </w:p>
     <w:p>
@@ -12523,7 +12511,7 @@
           <w:szCs w:val="28"/>
           <w:lang w:val="es-ES" w:eastAsia="zh-CN"/>
         </w:rPr>
-        <w:t>Bracalete o pulsera</w:t>
+        <w:t>Brazalete o pulsera</w:t>
       </w:r>
     </w:p>
     <w:p>
@@ -12576,7 +12564,7 @@
       <w:pPr>
         <w:spacing w:line="360" w:lineRule="auto"/>
         <w:rPr>
-          <w:rFonts w:ascii="Arial" w:hAnsi="Arial"/>
+          <w:rFonts w:hint="default" w:ascii="Arial" w:hAnsi="Arial"/>
           <w:b/>
           <w:bCs/>
           <w:sz w:val="22"/>
@@ -12584,6 +12572,101 @@
           <w:lang w:val="es-ES" w:eastAsia="zh-CN"/>
         </w:rPr>
       </w:pPr>
+      <w:r>
+        <w:rPr>
+          <w:rFonts w:hint="default" w:ascii="Arial" w:hAnsi="Arial"/>
+          <w:b/>
+          <w:bCs/>
+          <w:sz w:val="22"/>
+          <w:szCs w:val="28"/>
+          <w:lang w:val="es-ES" w:eastAsia="zh-CN"/>
+        </w:rPr>
+        <w:t>Portal</w:t>
+      </w:r>
+    </w:p>
+    <w:p>
+      <w:pPr>
+        <w:spacing w:line="360" w:lineRule="auto"/>
+        <w:rPr>
+          <w:rFonts w:hint="default" w:ascii="Arial" w:hAnsi="Arial"/>
+          <w:b w:val="0"/>
+          <w:bCs w:val="0"/>
+          <w:sz w:val="22"/>
+          <w:szCs w:val="28"/>
+          <w:lang w:val="es-ES" w:eastAsia="zh-CN"/>
+        </w:rPr>
+      </w:pPr>
+      <w:r>
+        <w:rPr>
+          <w:rFonts w:hint="default" w:ascii="Arial" w:hAnsi="Arial"/>
+          <w:b w:val="0"/>
+          <w:bCs w:val="0"/>
+          <w:sz w:val="22"/>
+          <w:szCs w:val="28"/>
+          <w:lang w:val="es-ES" w:eastAsia="zh-CN"/>
+        </w:rPr>
+        <w:fldChar w:fldCharType="begin"/>
+      </w:r>
+      <w:r>
+        <w:rPr>
+          <w:rFonts w:hint="default" w:ascii="Arial" w:hAnsi="Arial"/>
+          <w:b w:val="0"/>
+          <w:bCs w:val="0"/>
+          <w:sz w:val="22"/>
+          <w:szCs w:val="28"/>
+          <w:lang w:val="es-ES" w:eastAsia="zh-CN"/>
+        </w:rPr>
+        <w:instrText xml:space="preserve"> HYPERLINK "https://assetstore.unity.com/packages/vfx/particles/spells/magic-effects-free-247933" </w:instrText>
+      </w:r>
+      <w:r>
+        <w:rPr>
+          <w:rFonts w:hint="default" w:ascii="Arial" w:hAnsi="Arial"/>
+          <w:b w:val="0"/>
+          <w:bCs w:val="0"/>
+          <w:sz w:val="22"/>
+          <w:szCs w:val="28"/>
+          <w:lang w:val="es-ES" w:eastAsia="zh-CN"/>
+        </w:rPr>
+        <w:fldChar w:fldCharType="separate"/>
+      </w:r>
+      <w:r>
+        <w:rPr>
+          <w:rStyle w:val="8"/>
+          <w:rFonts w:hint="default" w:ascii="Arial" w:hAnsi="Arial"/>
+          <w:b w:val="0"/>
+          <w:bCs w:val="0"/>
+          <w:sz w:val="22"/>
+          <w:szCs w:val="28"/>
+          <w:lang w:val="es-ES" w:eastAsia="zh-CN"/>
+        </w:rPr>
+        <w:t>https://assetstore.unity.com/packages/vfx/particles/spells/magic-effects-free-247933</w:t>
+      </w:r>
+      <w:r>
+        <w:rPr>
+          <w:rFonts w:hint="default" w:ascii="Arial" w:hAnsi="Arial"/>
+          <w:b w:val="0"/>
+          <w:bCs w:val="0"/>
+          <w:sz w:val="22"/>
+          <w:szCs w:val="28"/>
+          <w:lang w:val="es-ES" w:eastAsia="zh-CN"/>
+        </w:rPr>
+        <w:fldChar w:fldCharType="end"/>
+      </w:r>
+    </w:p>
+    <w:p>
+      <w:pPr>
+        <w:spacing w:line="360" w:lineRule="auto"/>
+        <w:rPr>
+          <w:rFonts w:hint="default" w:ascii="Arial" w:hAnsi="Arial"/>
+          <w:b/>
+          <w:bCs/>
+          <w:sz w:val="22"/>
+          <w:szCs w:val="28"/>
+          <w:lang w:val="es-ES" w:eastAsia="zh-CN"/>
+        </w:rPr>
+      </w:pPr>
+      <w:bookmarkStart w:id="13" w:name="_GoBack"/>
+      <w:bookmarkEnd w:id="13"/>
     </w:p>
     <w:p>
       <w:pPr>
@@ -13201,7 +13284,7 @@
     <w:lsdException w:qFormat="1" w:unhideWhenUsed="0" w:uiPriority="0" w:semiHidden="0" w:name="Title"/>
     <w:lsdException w:unhideWhenUsed="0" w:uiPriority="0" w:semiHidden="0" w:name="Closing"/>
     <w:lsdException w:unhideWhenUsed="0" w:uiPriority="0" w:semiHidden="0" w:name="Signature"/>
-    <w:lsdException w:unhideWhenUsed="0" w:uiPriority="0" w:name="Default Paragraph Font"/>
+    <w:lsdException w:qFormat="1" w:unhideWhenUsed="0" w:uiPriority="0" w:name="Default Paragraph Font"/>
     <w:lsdException w:unhideWhenUsed="0" w:uiPriority="0" w:semiHidden="0" w:name="Body Text"/>
     <w:lsdException w:unhideWhenUsed="0" w:uiPriority="0" w:semiHidden="0" w:name="Body Text Indent"/>
     <w:lsdException w:unhideWhenUsed="0" w:uiPriority="0" w:semiHidden="0" w:name="List Continue"/>
@@ -13371,6 +13454,7 @@
   <w:style w:type="character" w:default="1" w:styleId="5">
     <w:name w:val="Default Paragraph Font"/>
     <w:semiHidden/>
+    <w:qFormat/>
     <w:uiPriority w:val="0"/>
   </w:style>
   <w:style w:type="table" w:default="1" w:styleId="6">

</xml_diff>